<commit_message>
I organized the writeup a bit more, I think it follows a bit more logical train of thought now. Progress has been pretty slow going through the other papers, I'm struggling a bit to pick out the useful information from the other papers that attempted the temperature problem but will keep at it and make some more progress before we meet Thursday.
</commit_message>
<xml_diff>
--- a/Writeup/499 Writeup.docx
+++ b/Writeup/499 Writeup.docx
@@ -3,21 +3,13 @@
 <w:document xmlns:wpc="http://schemas.microsoft.com/office/word/2010/wordprocessingCanvas" xmlns:mo="http://schemas.microsoft.com/office/mac/office/2008/main" xmlns:mc="http://schemas.openxmlformats.org/markup-compatibility/2006" xmlns:mv="urn:schemas-microsoft-com:mac:vml" xmlns:o="urn:schemas-microsoft-com:office:office" xmlns:r="http://schemas.openxmlformats.org/officeDocument/2006/relationships" xmlns:m="http://schemas.openxmlformats.org/officeDocument/2006/math" xmlns:v="urn:schemas-microsoft-com:vml" xmlns:wp14="http://schemas.microsoft.com/office/word/2010/wordprocessingDrawing" xmlns:wp="http://schemas.openxmlformats.org/drawingml/2006/wordprocessingDrawing" xmlns:w10="urn:schemas-microsoft-com:office:word" xmlns:w="http://schemas.openxmlformats.org/wordprocessingml/2006/main" xmlns:w14="http://schemas.microsoft.com/office/word/2010/wordml" xmlns:w15="http://schemas.microsoft.com/office/word/2012/wordml" xmlns:wpg="http://schemas.microsoft.com/office/word/2010/wordprocessingGroup" xmlns:wpi="http://schemas.microsoft.com/office/word/2010/wordprocessingInk" xmlns:wne="http://schemas.microsoft.com/office/word/2006/wordml" xmlns:wps="http://schemas.microsoft.com/office/word/2010/wordprocessingShape" mc:Ignorable="w14 w15 wp14">
   <w:body>
     <w:p>
+      <w:r>
+        <w:t>Sam Jenkins</w:t>
+      </w:r>
+    </w:p>
+    <w:p/>
+    <w:p>
       <w:pPr>
-        <w:spacing w:line="480" w:lineRule="auto"/>
-      </w:pPr>
-      <w:r>
-        <w:t>Sam Jenkins</w:t>
-      </w:r>
-    </w:p>
-    <w:p>
-      <w:pPr>
-        <w:spacing w:line="480" w:lineRule="auto"/>
-      </w:pPr>
-    </w:p>
-    <w:p>
-      <w:pPr>
-        <w:spacing w:line="480" w:lineRule="auto"/>
         <w:rPr>
           <w:b/>
         </w:rPr>
@@ -30,56 +22,90 @@
       </w:r>
     </w:p>
     <w:p>
+      <w:r>
+        <w:tab/>
+      </w:r>
+      <w:r>
+        <w:t>For decades, the physical parameters necessary for h</w:t>
+      </w:r>
+      <w:r>
+        <w:t>igh</w:t>
+      </w:r>
+      <w:r>
+        <w:t xml:space="preserve"> (1.5E4 K)</w:t>
+      </w:r>
+      <w:r>
+        <w:t xml:space="preserve"> electron temperature (</w:t>
+      </w:r>
+      <w:proofErr w:type="spellStart"/>
+      <w:r>
+        <w:t>T</w:t>
+      </w:r>
+      <w:r>
+        <w:rPr>
+          <w:vertAlign w:val="subscript"/>
+        </w:rPr>
+        <w:t>e</w:t>
+      </w:r>
+      <w:proofErr w:type="spellEnd"/>
+      <w:r>
+        <w:t xml:space="preserve">) </w:t>
+      </w:r>
+      <w:r>
+        <w:t xml:space="preserve">galactic </w:t>
+      </w:r>
+      <w:r>
+        <w:t xml:space="preserve">gas clouds </w:t>
+      </w:r>
+      <w:r>
+        <w:t xml:space="preserve">has remained unexplained. </w:t>
+      </w:r>
+      <w:r>
+        <w:t xml:space="preserve">Our research focuses on this temperature problem in narrow line Active Galactic Nuclei (AGN). As </w:t>
+      </w:r>
+      <w:r>
+        <w:t xml:space="preserve">Zhang, Liang and Hammer (2013) mention, there has been no clear explanation of the temperature problem, </w:t>
+      </w:r>
+      <w:r>
+        <w:t>and most attempts to explain it have relied on unrealistic combinations of parameters</w:t>
+      </w:r>
+      <w:r>
+        <w:t xml:space="preserve">. </w:t>
+      </w:r>
+      <w:proofErr w:type="spellStart"/>
+      <w:r>
+        <w:t>Komossa</w:t>
+      </w:r>
+      <w:proofErr w:type="spellEnd"/>
+      <w:r>
+        <w:t xml:space="preserve"> &amp; Schulz (1997) attempted to solve this problem by increasing density, but their density values caused inconsistencies in other measurements</w:t>
+      </w:r>
+      <w:r>
+        <w:t>, specifically OI values</w:t>
+      </w:r>
+      <w:r>
+        <w:t>.</w:t>
+      </w:r>
+      <w:r>
+        <w:t xml:space="preserve"> Richardson, Allen, Baldwin, Hewett &amp; </w:t>
+      </w:r>
+      <w:proofErr w:type="spellStart"/>
+      <w:r>
+        <w:t>Ferland</w:t>
+      </w:r>
+      <w:proofErr w:type="spellEnd"/>
+      <w:r>
+        <w:t xml:space="preserve"> (2014) investigated the possibility that the temperature problem is actually a density problem causing false readings in the temperature sensitive line ratios, but determined that this was not actually the case. </w:t>
+      </w:r>
+      <w:bookmarkStart w:id="0" w:name="_GoBack"/>
+      <w:bookmarkEnd w:id="0"/>
+    </w:p>
+    <w:p>
       <w:pPr>
-        <w:spacing w:line="480" w:lineRule="auto"/>
-      </w:pPr>
-      <w:r>
-        <w:tab/>
-        <w:t xml:space="preserve">The temperature problem in high temperature </w:t>
-      </w:r>
-      <w:r>
-        <w:t>narrow line</w:t>
-      </w:r>
-      <w:r>
-        <w:t xml:space="preserve"> galaxies has remained unexplained for decades. </w:t>
-      </w:r>
-      <w:r>
-        <w:t xml:space="preserve">As Zhang, Liang and Hammer (2013) mention, there has been no clear explanation of the temperature problem, </w:t>
-      </w:r>
-      <w:r>
-        <w:t>and most attempts to explain it have relied on unrealistic combinations of parameters</w:t>
-      </w:r>
-      <w:r>
-        <w:t xml:space="preserve">. </w:t>
-      </w:r>
-      <w:proofErr w:type="spellStart"/>
-      <w:r>
-        <w:t>Komossa</w:t>
-      </w:r>
-      <w:proofErr w:type="spellEnd"/>
-      <w:r>
-        <w:t xml:space="preserve"> &amp; Schulz (1997) attempted to solve this problem by increasing density, but their density values caused inconsistencies in other measurements.</w:t>
-      </w:r>
-      <w:r>
-        <w:t xml:space="preserve"> Richardson, Allen, Baldwin, Hewett &amp; </w:t>
-      </w:r>
-      <w:proofErr w:type="spellStart"/>
-      <w:r>
-        <w:t>Ferland</w:t>
-      </w:r>
-      <w:proofErr w:type="spellEnd"/>
-      <w:r>
-        <w:t xml:space="preserve"> (2014) investigated the possibility that the temperature problem is actually a density problem causing false readings in the temperature sensitive line ratios, but determined that this was not actually the case. </w:t>
-      </w:r>
-    </w:p>
-    <w:p>
-      <w:pPr>
-        <w:spacing w:line="480" w:lineRule="auto"/>
         <w:ind w:firstLine="720"/>
       </w:pPr>
       <w:r>
-        <w:lastRenderedPageBreak/>
-        <w:t>Our research focuses on this temperature problem specifically in Active Galactic Nuclei (AGN) and uses data from the</w:t>
+        <w:t>Our research uses data from the</w:t>
       </w:r>
       <w:r>
         <w:t xml:space="preserve"> Sloan Digital</w:t>
@@ -99,13 +125,19 @@
       </w:r>
       <w:proofErr w:type="spellEnd"/>
       <w:r>
-        <w:t xml:space="preserve"> et al. to separate our data set by galaxy type. Notably, we include no LINERs in our data set. Previous attempts at the temperature problem have relied on shock-wave heating, which is a LINER characteristic that does not explain these temperatures in non-LINER AGN. We omit LINERs, and therefore shocks, and focus on AGN. </w:t>
-      </w:r>
-    </w:p>
-    <w:p>
-      <w:pPr>
-        <w:spacing w:line="480" w:lineRule="auto"/>
-      </w:pPr>
+        <w:t xml:space="preserve"> et al. to separate our data set by galaxy type. </w:t>
+      </w:r>
+      <w:r>
+        <w:t>Interestingly, our data set contains no LINERs</w:t>
+      </w:r>
+      <w:r>
+        <w:t xml:space="preserve">. </w:t>
+      </w:r>
+      <w:r>
+        <w:t>Shock-wave heating is a possible heating mechanism, but LINERs are shocked AGN, so because we have no LINERs, we do not explore shocks.</w:t>
+      </w:r>
+    </w:p>
+    <w:p>
       <w:r>
         <w:tab/>
         <w:t>We plot our SDSS data set on a collection of diagnostic diagrams in order to categorize them by characteristic conditions</w:t>
@@ -152,11 +184,7 @@
         <w:sym w:font="Symbol" w:char="F061"/>
       </w:r>
       <w:r>
-        <w:t xml:space="preserve"> plot that conveniently </w:t>
-      </w:r>
-      <w:r>
-        <w:lastRenderedPageBreak/>
-        <w:t xml:space="preserve">separates AGN from Star Forming (SF) galaxies, composites, and ambiguous objects, all of which are contained in our data set.  </w:t>
+        <w:t xml:space="preserve"> plot that conveniently separates AGN from Star Forming (SF) galaxies, composites, and ambiguous objects, all of which are contained in our data set.  </w:t>
       </w:r>
       <w:r>
         <w:t>log[OIII]</w:t>
@@ -235,36 +263,16 @@
       </w:r>
     </w:p>
     <w:p>
+      <w:r>
+        <w:tab/>
+      </w:r>
+    </w:p>
+    <w:p/>
+    <w:p/>
+    <w:p/>
+    <w:p/>
+    <w:p>
       <w:pPr>
-        <w:spacing w:line="480" w:lineRule="auto"/>
-      </w:pPr>
-      <w:r>
-        <w:tab/>
-      </w:r>
-    </w:p>
-    <w:p>
-      <w:pPr>
-        <w:spacing w:line="480" w:lineRule="auto"/>
-      </w:pPr>
-    </w:p>
-    <w:p>
-      <w:pPr>
-        <w:spacing w:line="480" w:lineRule="auto"/>
-      </w:pPr>
-    </w:p>
-    <w:p>
-      <w:pPr>
-        <w:spacing w:line="480" w:lineRule="auto"/>
-      </w:pPr>
-    </w:p>
-    <w:p>
-      <w:pPr>
-        <w:spacing w:line="480" w:lineRule="auto"/>
-      </w:pPr>
-    </w:p>
-    <w:p>
-      <w:pPr>
-        <w:spacing w:line="480" w:lineRule="auto"/>
         <w:rPr>
           <w:b/>
         </w:rPr>
@@ -277,17 +285,11 @@
       </w:r>
     </w:p>
     <w:p>
-      <w:pPr>
-        <w:spacing w:line="480" w:lineRule="auto"/>
-      </w:pPr>
       <w:r>
         <w:t>BPT</w:t>
       </w:r>
     </w:p>
     <w:p>
-      <w:pPr>
-        <w:spacing w:line="480" w:lineRule="auto"/>
-      </w:pPr>
       <w:proofErr w:type="spellStart"/>
       <w:r>
         <w:t>Kewley</w:t>
@@ -295,35 +297,24 @@
       <w:proofErr w:type="spellEnd"/>
     </w:p>
     <w:p>
-      <w:pPr>
-        <w:spacing w:line="480" w:lineRule="auto"/>
-      </w:pPr>
       <w:r>
         <w:t>Cloudy</w:t>
       </w:r>
     </w:p>
     <w:p>
-      <w:pPr>
-        <w:spacing w:line="480" w:lineRule="auto"/>
-      </w:pPr>
       <w:r>
         <w:t>SDSS</w:t>
       </w:r>
     </w:p>
     <w:p>
-      <w:pPr>
-        <w:spacing w:line="480" w:lineRule="auto"/>
-      </w:pPr>
       <w:r>
         <w:t>Richardson 2014</w:t>
       </w:r>
     </w:p>
     <w:p>
-      <w:pPr>
-        <w:spacing w:line="480" w:lineRule="auto"/>
-      </w:pPr>
       <w:proofErr w:type="spellStart"/>
       <w:r>
+        <w:lastRenderedPageBreak/>
         <w:t>Komossa</w:t>
       </w:r>
       <w:proofErr w:type="spellEnd"/>
@@ -332,24 +323,15 @@
       </w:r>
     </w:p>
     <w:p>
-      <w:pPr>
-        <w:spacing w:line="480" w:lineRule="auto"/>
-      </w:pPr>
       <w:r>
         <w:t>Zhang, Liang Hammer</w:t>
       </w:r>
-      <w:bookmarkStart w:id="0" w:name="_GoBack"/>
-      <w:bookmarkEnd w:id="0"/>
-    </w:p>
-    <w:p>
-      <w:pPr>
-        <w:spacing w:line="480" w:lineRule="auto"/>
-      </w:pPr>
-    </w:p>
+    </w:p>
+    <w:p/>
     <w:sectPr>
       <w:pgSz w:w="12240" w:h="15840"/>
       <w:pgMar w:top="1440" w:right="1440" w:bottom="1440" w:left="1440" w:header="720" w:footer="720" w:gutter="0"/>
-      <w:cols w:num="2" w:space="720"/>
+      <w:cols w:space="720"/>
       <w:docGrid w:linePitch="360"/>
     </w:sectPr>
   </w:body>

</xml_diff>